<commit_message>
Add last template journal
</commit_message>
<xml_diff>
--- a/Pascasarjana_PC Kantor/Thesis/Journal/Kerangka Jurnal1.docx
+++ b/Pascasarjana_PC Kantor/Thesis/Journal/Kerangka Jurnal1.docx
@@ -3,224 +3,94 @@
 <w:document xmlns:wpc="http://schemas.microsoft.com/office/word/2010/wordprocessingCanvas" xmlns:cx="http://schemas.microsoft.com/office/drawing/2014/chartex" xmlns:cx1="http://schemas.microsoft.com/office/drawing/2015/9/8/chartex" xmlns:cx2="http://schemas.microsoft.com/office/drawing/2015/10/21/chartex" xmlns:cx3="http://schemas.microsoft.com/office/drawing/2016/5/9/chartex" xmlns:cx4="http://schemas.microsoft.com/office/drawing/2016/5/10/chartex" xmlns:cx5="http://schemas.microsoft.com/office/drawing/2016/5/11/chartex" xmlns:cx6="http://schemas.microsoft.com/office/drawing/2016/5/12/chartex" xmlns:cx7="http://schemas.microsoft.com/office/drawing/2016/5/13/chartex" xmlns:cx8="http://schemas.microsoft.com/office/drawing/2016/5/14/chartex" xmlns:mc="http://schemas.openxmlformats.org/markup-compatibility/2006" xmlns:aink="http://schemas.microsoft.com/office/drawing/2016/ink" xmlns:am3d="http://schemas.microsoft.com/office/drawing/2017/model3d" xmlns:o="urn:schemas-microsoft-com:office:office" xmlns:oel="http://schemas.microsoft.com/office/2019/extlst" xmlns:r="http://schemas.openxmlformats.org/officeDocument/2006/relationships" xmlns:m="http://schemas.openxmlformats.org/officeDocument/2006/math" xmlns:v="urn:schemas-microsoft-com:vml" xmlns:wp14="http://schemas.microsoft.com/office/word/2010/wordprocessingDrawing" xmlns:wp="http://schemas.openxmlformats.org/drawingml/2006/wordprocessingDrawing" xmlns:w10="urn:schemas-microsoft-com:office:word" xmlns:w="http://schemas.openxmlformats.org/wordprocessingml/2006/main" xmlns:w14="http://schemas.microsoft.com/office/word/2010/wordml" xmlns:w15="http://schemas.microsoft.com/office/word/2012/wordml" xmlns:w16cex="http://schemas.microsoft.com/office/word/2018/wordml/cex" xmlns:w16cid="http://schemas.microsoft.com/office/word/2016/wordml/cid" xmlns:w16="http://schemas.microsoft.com/office/word/2018/wordml" xmlns:w16du="http://schemas.microsoft.com/office/word/2023/wordml/word16du" xmlns:w16sdtdh="http://schemas.microsoft.com/office/word/2020/wordml/sdtdatahash" xmlns:w16sdtfl="http://schemas.microsoft.com/office/word/2024/wordml/sdtformatlock" xmlns:w16se="http://schemas.microsoft.com/office/word/2015/wordml/symex" xmlns:wpg="http://schemas.microsoft.com/office/word/2010/wordprocessingGroup" xmlns:wpi="http://schemas.microsoft.com/office/word/2010/wordprocessingInk" xmlns:wne="http://schemas.microsoft.com/office/word/2006/wordml" xmlns:wps="http://schemas.microsoft.com/office/word/2010/wordprocessingShape" mc:Ignorable="w14 w15 w16se w16cid w16 w16cex w16sdtdh w16sdtfl w16du wp14">
   <w:body>
     <w:p>
-      <w:pPr>
-        <w:rPr>
-          <w:b/>
-          <w:bCs/>
-        </w:rPr>
-      </w:pPr>
-      <w:r>
-        <w:rPr>
-          <w:b/>
-          <w:bCs/>
-        </w:rPr>
-        <w:t xml:space="preserve"> </w:t>
-      </w:r>
-      <w:proofErr w:type="spellStart"/>
-      <w:r>
-        <w:rPr>
-          <w:b/>
-          <w:bCs/>
-        </w:rPr>
-        <w:t>Kerangka</w:t>
-      </w:r>
-      <w:proofErr w:type="spellEnd"/>
-      <w:r>
-        <w:rPr>
-          <w:b/>
-          <w:bCs/>
-        </w:rPr>
-        <w:t xml:space="preserve"> </w:t>
-      </w:r>
-      <w:proofErr w:type="spellStart"/>
-      <w:r>
-        <w:rPr>
-          <w:b/>
-          <w:bCs/>
-        </w:rPr>
-        <w:t>Jurnal</w:t>
-      </w:r>
-      <w:proofErr w:type="spellEnd"/>
-      <w:r>
-        <w:rPr>
-          <w:b/>
-          <w:bCs/>
-        </w:rPr>
-        <w:t xml:space="preserve">: </w:t>
-      </w:r>
-      <w:proofErr w:type="spellStart"/>
-      <w:r>
-        <w:rPr>
-          <w:b/>
-          <w:bCs/>
-        </w:rPr>
+      <w:proofErr w:type="spellStart"/>
+      <w:r>
+        <w:t>Implementasi</w:t>
+      </w:r>
+      <w:proofErr w:type="spellEnd"/>
+      <w:r>
+        <w:t xml:space="preserve"> Model Random Forest </w:t>
+      </w:r>
+      <w:proofErr w:type="spellStart"/>
+      <w:r>
+        <w:t>untuk</w:t>
+      </w:r>
+      <w:proofErr w:type="spellEnd"/>
+      <w:r>
+        <w:t xml:space="preserve"> </w:t>
+      </w:r>
+      <w:proofErr w:type="spellStart"/>
+      <w:r>
         <w:t>Sistem</w:t>
       </w:r>
       <w:proofErr w:type="spellEnd"/>
       <w:r>
-        <w:rPr>
-          <w:b/>
-          <w:bCs/>
-        </w:rPr>
-        <w:t xml:space="preserve"> </w:t>
-      </w:r>
-      <w:proofErr w:type="spellStart"/>
-      <w:r>
-        <w:rPr>
-          <w:b/>
-          <w:bCs/>
-        </w:rPr>
+        <w:t xml:space="preserve"> </w:t>
+      </w:r>
+      <w:proofErr w:type="spellStart"/>
+      <w:r>
         <w:t>Prediksi</w:t>
       </w:r>
       <w:proofErr w:type="spellEnd"/>
       <w:r>
-        <w:rPr>
-          <w:b/>
-          <w:bCs/>
-        </w:rPr>
-        <w:t xml:space="preserve"> </w:t>
-      </w:r>
-      <w:proofErr w:type="spellStart"/>
-      <w:r>
-        <w:rPr>
-          <w:b/>
-          <w:bCs/>
-        </w:rPr>
-        <w:t>Risiko</w:t>
-      </w:r>
-      <w:proofErr w:type="spellEnd"/>
-      <w:r>
-        <w:rPr>
-          <w:b/>
-          <w:bCs/>
-        </w:rPr>
         <w:t xml:space="preserve"> Stroke </w:t>
       </w:r>
       <w:proofErr w:type="spellStart"/>
       <w:r>
-        <w:rPr>
-          <w:b/>
-          <w:bCs/>
-        </w:rPr>
         <w:t>Berbasis</w:t>
       </w:r>
       <w:proofErr w:type="spellEnd"/>
       <w:r>
-        <w:rPr>
-          <w:b/>
-          <w:bCs/>
-        </w:rPr>
         <w:t xml:space="preserve"> Web </w:t>
       </w:r>
       <w:proofErr w:type="spellStart"/>
       <w:r>
-        <w:rPr>
-          <w:b/>
-          <w:bCs/>
-        </w:rPr>
-        <w:t>Menggunakan</w:t>
-      </w:r>
-      <w:proofErr w:type="spellEnd"/>
-      <w:r>
-        <w:rPr>
-          <w:b/>
-          <w:bCs/>
-        </w:rPr>
-        <w:t xml:space="preserve"> </w:t>
-      </w:r>
-      <w:proofErr w:type="spellStart"/>
-      <w:r>
-        <w:rPr>
-          <w:b/>
-          <w:bCs/>
-        </w:rPr>
-        <w:t>Algoritma</w:t>
-      </w:r>
-      <w:proofErr w:type="spellEnd"/>
-      <w:r>
-        <w:rPr>
-          <w:b/>
-          <w:bCs/>
-        </w:rPr>
-        <w:t xml:space="preserve"> Random Forest dan </w:t>
-      </w:r>
-      <w:proofErr w:type="spellStart"/>
-      <w:r>
-        <w:rPr>
-          <w:b/>
-          <w:bCs/>
-        </w:rPr>
+        <w:t>dengan</w:t>
+      </w:r>
+      <w:proofErr w:type="spellEnd"/>
+      <w:r>
+        <w:t xml:space="preserve"> </w:t>
+      </w:r>
+      <w:proofErr w:type="spellStart"/>
+      <w:r>
         <w:t>Arsitektur</w:t>
       </w:r>
       <w:proofErr w:type="spellEnd"/>
       <w:r>
-        <w:rPr>
-          <w:b/>
-          <w:bCs/>
-        </w:rPr>
-        <w:t xml:space="preserve"> Microservice</w:t>
+        <w:t xml:space="preserve"> </w:t>
+      </w:r>
+      <w:proofErr w:type="spellStart"/>
+      <w:r>
+        <w:t>FastAPI</w:t>
+      </w:r>
+      <w:proofErr w:type="spellEnd"/>
+      <w:r>
+        <w:t xml:space="preserve"> dan Laravel</w:t>
       </w:r>
     </w:p>
     <w:p>
       <w:r>
         <w:rPr>
-          <w:b/>
-          <w:bCs/>
-        </w:rPr>
-        <w:t xml:space="preserve">Target </w:t>
-      </w:r>
-      <w:proofErr w:type="spellStart"/>
-      <w:r>
-        <w:rPr>
-          <w:b/>
-          <w:bCs/>
-        </w:rPr>
-        <w:t>Jurnal</w:t>
-      </w:r>
-      <w:proofErr w:type="spellEnd"/>
-      <w:r>
-        <w:rPr>
-          <w:b/>
-          <w:bCs/>
-        </w:rPr>
-        <w:t>:</w:t>
-      </w:r>
-      <w:r>
-        <w:t xml:space="preserve"> Sinta 1 / Q1 Internasional </w:t>
-      </w:r>
-      <w:r>
-        <w:rPr>
-          <w:b/>
-          <w:bCs/>
-        </w:rPr>
-        <w:t>Bahasa:</w:t>
-      </w:r>
-      <w:r>
-        <w:t xml:space="preserve"> Indonesia (</w:t>
-      </w:r>
-      <w:proofErr w:type="spellStart"/>
-      <w:r>
-        <w:t>untuk</w:t>
-      </w:r>
-      <w:proofErr w:type="spellEnd"/>
-      <w:r>
-        <w:t xml:space="preserve"> </w:t>
-      </w:r>
-      <w:proofErr w:type="spellStart"/>
-      <w:r>
-        <w:t>draf</w:t>
-      </w:r>
-      <w:proofErr w:type="spellEnd"/>
-      <w:r>
-        <w:t xml:space="preserve"> </w:t>
-      </w:r>
-      <w:proofErr w:type="spellStart"/>
-      <w:r>
-        <w:t>awal</w:t>
-      </w:r>
-      <w:proofErr w:type="spellEnd"/>
-      <w:r>
-        <w:t>)</w:t>
+          <w:i/>
+          <w:iCs/>
+        </w:rPr>
+        <w:t xml:space="preserve">(Implementation of Random Forest Model for a Web-Based Stroke Prediction System with </w:t>
+      </w:r>
+      <w:proofErr w:type="spellStart"/>
+      <w:r>
+        <w:rPr>
+          <w:i/>
+          <w:iCs/>
+        </w:rPr>
+        <w:t>FastAPI</w:t>
+      </w:r>
+      <w:proofErr w:type="spellEnd"/>
+      <w:r>
+        <w:rPr>
+          <w:i/>
+          <w:iCs/>
+        </w:rPr>
+        <w:t xml:space="preserve"> and Laravel Architecture)</w:t>
       </w:r>
     </w:p>
     <w:p>
@@ -236,165 +106,17 @@
           <w:b/>
           <w:bCs/>
         </w:rPr>
-        <w:t>Judul</w:t>
-      </w:r>
-      <w:proofErr w:type="spellEnd"/>
-      <w:r>
-        <w:rPr>
-          <w:b/>
-          <w:bCs/>
-        </w:rPr>
-        <w:t xml:space="preserve"> </w:t>
-      </w:r>
-      <w:proofErr w:type="spellStart"/>
-      <w:r>
-        <w:rPr>
-          <w:b/>
-          <w:bCs/>
-        </w:rPr>
-        <w:t>Penelitian</w:t>
+        <w:t>Abstrak</w:t>
       </w:r>
       <w:proofErr w:type="spellEnd"/>
     </w:p>
     <w:p>
       <w:proofErr w:type="spellStart"/>
       <w:r>
-        <w:t>Implementasi</w:t>
-      </w:r>
-      <w:proofErr w:type="spellEnd"/>
-      <w:r>
-        <w:t xml:space="preserve"> Model Random Forest </w:t>
-      </w:r>
-      <w:proofErr w:type="spellStart"/>
-      <w:r>
-        <w:t>untuk</w:t>
-      </w:r>
-      <w:proofErr w:type="spellEnd"/>
-      <w:r>
-        <w:t xml:space="preserve"> </w:t>
-      </w:r>
-      <w:proofErr w:type="spellStart"/>
-      <w:r>
-        <w:t>Sistem</w:t>
-      </w:r>
-      <w:proofErr w:type="spellEnd"/>
-      <w:r>
-        <w:t xml:space="preserve"> </w:t>
-      </w:r>
-      <w:proofErr w:type="spellStart"/>
-      <w:r>
-        <w:t>Prediksi</w:t>
-      </w:r>
-      <w:proofErr w:type="spellEnd"/>
-      <w:r>
-        <w:t xml:space="preserve"> Stroke </w:t>
-      </w:r>
-      <w:proofErr w:type="spellStart"/>
-      <w:r>
-        <w:t>Berbasis</w:t>
-      </w:r>
-      <w:proofErr w:type="spellEnd"/>
-      <w:r>
-        <w:t xml:space="preserve"> Web </w:t>
-      </w:r>
-      <w:proofErr w:type="spellStart"/>
-      <w:r>
-        <w:t>dengan</w:t>
-      </w:r>
-      <w:proofErr w:type="spellEnd"/>
-      <w:r>
-        <w:t xml:space="preserve"> </w:t>
-      </w:r>
-      <w:proofErr w:type="spellStart"/>
-      <w:r>
-        <w:t>Arsitektur</w:t>
-      </w:r>
-      <w:proofErr w:type="spellEnd"/>
-      <w:r>
-        <w:t xml:space="preserve"> </w:t>
-      </w:r>
-      <w:proofErr w:type="spellStart"/>
-      <w:r>
-        <w:t>FastAPI</w:t>
-      </w:r>
-      <w:proofErr w:type="spellEnd"/>
-      <w:r>
-        <w:t xml:space="preserve"> dan Laravel</w:t>
-      </w:r>
-    </w:p>
-    <w:p>
-      <w:r>
-        <w:rPr>
-          <w:i/>
-          <w:iCs/>
-        </w:rPr>
-        <w:t xml:space="preserve">(Implementation of Random Forest Model for a Web-Based Stroke Prediction System with </w:t>
-      </w:r>
-      <w:proofErr w:type="spellStart"/>
-      <w:r>
-        <w:rPr>
-          <w:i/>
-          <w:iCs/>
-        </w:rPr>
-        <w:t>FastAPI</w:t>
-      </w:r>
-      <w:proofErr w:type="spellEnd"/>
-      <w:r>
-        <w:rPr>
-          <w:i/>
-          <w:iCs/>
-        </w:rPr>
-        <w:t xml:space="preserve"> and Laravel Architecture)</w:t>
-      </w:r>
-    </w:p>
-    <w:p>
-      <w:pPr>
-        <w:rPr>
-          <w:b/>
-          <w:bCs/>
-        </w:rPr>
-      </w:pPr>
-      <w:proofErr w:type="spellStart"/>
-      <w:r>
-        <w:rPr>
-          <w:b/>
-          <w:bCs/>
-        </w:rPr>
-        <w:t>Abstrak</w:t>
-      </w:r>
-      <w:proofErr w:type="spellEnd"/>
-    </w:p>
-    <w:p>
-      <w:r>
-        <w:t xml:space="preserve">Tujuan </w:t>
-      </w:r>
-      <w:proofErr w:type="spellStart"/>
-      <w:r>
-        <w:t>utama</w:t>
-      </w:r>
-      <w:proofErr w:type="spellEnd"/>
-      <w:r>
-        <w:t xml:space="preserve"> </w:t>
-      </w:r>
-      <w:proofErr w:type="spellStart"/>
-      <w:r>
-        <w:t>dari</w:t>
-      </w:r>
-      <w:proofErr w:type="spellEnd"/>
-      <w:r>
-        <w:t xml:space="preserve"> </w:t>
-      </w:r>
-      <w:proofErr w:type="spellStart"/>
-      <w:r>
-        <w:t>penelitian</w:t>
-      </w:r>
-      <w:proofErr w:type="spellEnd"/>
-      <w:r>
-        <w:t xml:space="preserve"> </w:t>
-      </w:r>
-      <w:proofErr w:type="spellStart"/>
-      <w:r>
-        <w:t>kuantitatif</w:t>
+        <w:t>P</w:t>
+      </w:r>
+      <w:r>
+        <w:t>enelitian</w:t>
       </w:r>
       <w:proofErr w:type="spellEnd"/>
       <w:r>
@@ -410,7 +132,7 @@
       </w:r>
       <w:proofErr w:type="spellStart"/>
       <w:r>
-        <w:t>adalah</w:t>
+        <w:t>bertujuan</w:t>
       </w:r>
       <w:proofErr w:type="spellEnd"/>
       <w:r>
@@ -1894,7 +1616,6 @@
     </w:p>
     <w:p>
       <w:r>
-        <w:lastRenderedPageBreak/>
         <w:t xml:space="preserve">Di Indonesia, </w:t>
       </w:r>
       <w:proofErr w:type="spellStart"/>
@@ -2322,6 +2043,7 @@
       </w:r>
       <w:proofErr w:type="spellStart"/>
       <w:r>
+        <w:lastRenderedPageBreak/>
         <w:t>panjang</w:t>
       </w:r>
       <w:proofErr w:type="spellEnd"/>
@@ -4151,7 +3873,6 @@
       </w:r>
       <w:proofErr w:type="spellStart"/>
       <w:r>
-        <w:lastRenderedPageBreak/>
         <w:t>membangun</w:t>
       </w:r>
       <w:proofErr w:type="spellEnd"/>
@@ -4388,6 +4109,7 @@
     <w:p>
       <w:proofErr w:type="spellStart"/>
       <w:r>
+        <w:lastRenderedPageBreak/>
         <w:t>Berdasarkan</w:t>
       </w:r>
       <w:proofErr w:type="spellEnd"/>
@@ -6318,7 +6040,6 @@
     <w:p>
       <w:proofErr w:type="spellStart"/>
       <w:r>
-        <w:lastRenderedPageBreak/>
         <w:t>Arsitektur</w:t>
       </w:r>
       <w:proofErr w:type="spellEnd"/>
@@ -6655,6 +6376,7 @@
       </w:r>
       <w:proofErr w:type="spellStart"/>
       <w:r>
+        <w:lastRenderedPageBreak/>
         <w:t>perangkat</w:t>
       </w:r>
       <w:proofErr w:type="spellEnd"/>
@@ -8558,7 +8280,6 @@
           <w:b/>
           <w:bCs/>
         </w:rPr>
-        <w:lastRenderedPageBreak/>
         <w:t xml:space="preserve">2.1. Stroke: Faktor </w:t>
       </w:r>
       <w:proofErr w:type="spellStart"/>
@@ -11040,7 +10761,6 @@
     </w:p>
     <w:p>
       <w:r>
-        <w:lastRenderedPageBreak/>
         <w:t xml:space="preserve">Di </w:t>
       </w:r>
       <w:proofErr w:type="spellStart"/>
@@ -11249,6 +10969,7 @@
     </w:p>
     <w:p>
       <w:r>
+        <w:lastRenderedPageBreak/>
         <w:t>10</w:t>
       </w:r>
     </w:p>
@@ -12602,7 +12323,6 @@
       </w:r>
       <w:proofErr w:type="spellStart"/>
       <w:r>
-        <w:lastRenderedPageBreak/>
         <w:t>setiap</w:t>
       </w:r>
       <w:proofErr w:type="spellEnd"/>
@@ -12847,6 +12567,7 @@
     </w:p>
     <w:p>
       <w:r>
+        <w:lastRenderedPageBreak/>
         <w:t>.</w:t>
       </w:r>
     </w:p>
@@ -14293,7 +14014,6 @@
     <w:p>
       <w:proofErr w:type="spellStart"/>
       <w:r>
-        <w:lastRenderedPageBreak/>
         <w:t>Sementara</w:t>
       </w:r>
       <w:proofErr w:type="spellEnd"/>
@@ -14537,6 +14257,7 @@
     </w:p>
     <w:p>
       <w:r>
+        <w:lastRenderedPageBreak/>
         <w:t xml:space="preserve">. Laravel </w:t>
       </w:r>
       <w:proofErr w:type="spellStart"/>
@@ -15857,7 +15578,6 @@
       </w:r>
       <w:proofErr w:type="spellStart"/>
       <w:r>
-        <w:lastRenderedPageBreak/>
         <w:t>hidup</w:t>
       </w:r>
       <w:proofErr w:type="spellEnd"/>
@@ -16156,6 +15876,7 @@
       </w:r>
       <w:proofErr w:type="spellStart"/>
       <w:r>
+        <w:lastRenderedPageBreak/>
         <w:t>adanya</w:t>
       </w:r>
       <w:proofErr w:type="spellEnd"/>
@@ -16580,15 +16301,7 @@
       </w:r>
       <w:proofErr w:type="spellEnd"/>
       <w:r>
-        <w:t xml:space="preserve">, 1: </w:t>
-      </w:r>
-      <w:proofErr w:type="spellStart"/>
-      <w:r>
-        <w:t>Hipertensi</w:t>
-      </w:r>
-      <w:proofErr w:type="spellEnd"/>
-      <w:r>
-        <w:t xml:space="preserve"> | | </w:t>
+        <w:t xml:space="preserve">, 1: Hipertensi | | </w:t>
       </w:r>
       <w:proofErr w:type="spellStart"/>
       <w:r>
@@ -17690,7 +17403,6 @@
       </w:r>
       <w:proofErr w:type="spellStart"/>
       <w:r>
-        <w:lastRenderedPageBreak/>
         <w:t>ketidakseimbangan</w:t>
       </w:r>
       <w:proofErr w:type="spellEnd"/>
@@ -17966,6 +17678,7 @@
     <w:p>
       <w:proofErr w:type="spellStart"/>
       <w:r>
+        <w:lastRenderedPageBreak/>
         <w:t>Sebagai</w:t>
       </w:r>
       <w:proofErr w:type="spellEnd"/>
@@ -19679,7 +19392,6 @@
       </w:r>
       <w:proofErr w:type="spellStart"/>
       <w:r>
-        <w:lastRenderedPageBreak/>
         <w:t>sebagai</w:t>
       </w:r>
       <w:proofErr w:type="spellEnd"/>
@@ -19934,7 +19646,15 @@
           <w:i/>
           <w:iCs/>
         </w:rPr>
-        <w:t xml:space="preserve"> Endpoint -&gt; Load Model &amp; Scaler -&gt; Preprocess Input -&gt; Predict -&gt; Return JSON Response -&gt; Laravel Controller -&gt; Display Result)</w:t>
+        <w:t xml:space="preserve"> Endpoint -&gt; Load Model &amp; Scaler -&gt; </w:t>
+      </w:r>
+      <w:r>
+        <w:rPr>
+          <w:i/>
+          <w:iCs/>
+        </w:rPr>
+        <w:lastRenderedPageBreak/>
+        <w:t>Preprocess Input -&gt; Predict -&gt; Return JSON Response -&gt; Laravel Controller -&gt; Display Result)</w:t>
       </w:r>
     </w:p>
     <w:p>
@@ -20659,7 +20379,15 @@
       </w:r>
       <w:proofErr w:type="spellEnd"/>
       <w:r>
-        <w:t xml:space="preserve">. Krusial </w:t>
+        <w:t xml:space="preserve">. </w:t>
+      </w:r>
+      <w:proofErr w:type="spellStart"/>
+      <w:r>
+        <w:t>Krusial</w:t>
+      </w:r>
+      <w:proofErr w:type="spellEnd"/>
+      <w:r>
+        <w:t xml:space="preserve"> </w:t>
       </w:r>
       <w:proofErr w:type="spellStart"/>
       <w:r>
@@ -21261,7 +20989,6 @@
           <w:i/>
           <w:iCs/>
         </w:rPr>
-        <w:lastRenderedPageBreak/>
         <w:t xml:space="preserve">(Placeholder </w:t>
       </w:r>
       <w:proofErr w:type="spellStart"/>
@@ -21604,7 +21331,11 @@
       </w:r>
       <w:proofErr w:type="spellEnd"/>
       <w:r>
-        <w:t xml:space="preserve"> stroke (</w:t>
+        <w:t xml:space="preserve"> </w:t>
+      </w:r>
+      <w:r>
+        <w:lastRenderedPageBreak/>
+        <w:t>stroke (</w:t>
       </w:r>
       <w:proofErr w:type="spellStart"/>
       <w:r>
@@ -23209,7 +22940,6 @@
     <w:p>
       <w:proofErr w:type="spellStart"/>
       <w:r>
-        <w:lastRenderedPageBreak/>
         <w:t>Sebaliknya</w:t>
       </w:r>
       <w:proofErr w:type="spellEnd"/>
@@ -23639,6 +23369,7 @@
           <w:b/>
           <w:bCs/>
         </w:rPr>
+        <w:lastRenderedPageBreak/>
         <w:t>Gambar 6.</w:t>
       </w:r>
       <w:r>
@@ -24838,11 +24569,7 @@
       </w:r>
       <w:proofErr w:type="spellEnd"/>
       <w:r>
-        <w:t xml:space="preserve"> </w:t>
-      </w:r>
-      <w:r>
-        <w:lastRenderedPageBreak/>
-        <w:t xml:space="preserve">yang </w:t>
+        <w:t xml:space="preserve"> yang </w:t>
       </w:r>
       <w:proofErr w:type="spellStart"/>
       <w:r>
@@ -25106,6 +24833,7 @@
     <w:p>
       <w:proofErr w:type="spellStart"/>
       <w:r>
+        <w:lastRenderedPageBreak/>
         <w:t>Penelitian</w:t>
       </w:r>
       <w:proofErr w:type="spellEnd"/>
@@ -26959,21 +26687,7 @@
               <w:rFonts w:eastAsia="Times New Roman"/>
             </w:rPr>
             <w:tab/>
-            <w:t xml:space="preserve">Tim </w:t>
-          </w:r>
-          <w:proofErr w:type="spellStart"/>
-          <w:r>
-            <w:rPr>
-              <w:rFonts w:eastAsia="Times New Roman"/>
-            </w:rPr>
-            <w:t>Riskesdas</w:t>
-          </w:r>
-          <w:proofErr w:type="spellEnd"/>
-          <w:r>
-            <w:rPr>
-              <w:rFonts w:eastAsia="Times New Roman"/>
-            </w:rPr>
-            <w:t xml:space="preserve"> 2018, “</w:t>
+            <w:t>Tim Riskesdas 2018, “</w:t>
           </w:r>
           <w:proofErr w:type="spellStart"/>
           <w:r>
@@ -27086,6 +26800,7 @@
             <w:rPr>
               <w:rFonts w:eastAsia="Times New Roman"/>
             </w:rPr>
+            <w:lastRenderedPageBreak/>
             <w:t>[3]</w:t>
           </w:r>
           <w:r>
@@ -27676,7 +27391,6 @@
     </w:p>
     <w:p>
       <w:r>
-        <w:lastRenderedPageBreak/>
         <w:t>2</w:t>
       </w:r>
     </w:p>
@@ -27724,6 +27438,7 @@
     </w:p>
     <w:p>
       <w:r>
+        <w:lastRenderedPageBreak/>
         <w:t xml:space="preserve">S. G. T. C. V. S. C. S. A. K. A. L. </w:t>
       </w:r>
       <w:proofErr w:type="spellStart"/>
@@ -27907,7 +27622,6 @@
     </w:p>
     <w:p>
       <w:r>
-        <w:lastRenderedPageBreak/>
         <w:t>11</w:t>
       </w:r>
     </w:p>
@@ -27933,6 +27647,7 @@
     </w:p>
     <w:p>
       <w:r>
+        <w:lastRenderedPageBreak/>
         <w:t xml:space="preserve">P. Narkhede, P. P. Kulkarni, and S. D. Joshi, "A Comprehensive Review on Machine Learning Algorithms for Stroke Prediction," </w:t>
       </w:r>
       <w:r>
@@ -28112,7 +27827,6 @@
     </w:p>
     <w:p>
       <w:r>
-        <w:lastRenderedPageBreak/>
         <w:t>20</w:t>
       </w:r>
     </w:p>
@@ -28179,6 +27893,7 @@
       </w:pPr>
       <w:proofErr w:type="spellStart"/>
       <w:r>
+        <w:lastRenderedPageBreak/>
         <w:t>Contoh</w:t>
       </w:r>
       <w:proofErr w:type="spellEnd"/>
@@ -30202,10 +29917,14 @@
     <w:rsid w:val="003A5289"/>
     <w:rsid w:val="005343AA"/>
     <w:rsid w:val="00672DDC"/>
+    <w:rsid w:val="0080640B"/>
     <w:rsid w:val="009A31FB"/>
     <w:rsid w:val="00AA75D4"/>
     <w:rsid w:val="00AE21B0"/>
     <w:rsid w:val="00CC0BEC"/>
+    <w:rsid w:val="00D97A1C"/>
+    <w:rsid w:val="00DA2136"/>
+    <w:rsid w:val="00EF182D"/>
   </w:rsids>
   <m:mathPr>
     <m:mathFont m:val="Cambria Math"/>

</xml_diff>